<commit_message>
Actualizamos los documentos para que cumplan con el programa actual
</commit_message>
<xml_diff>
--- a/ERS/ERS_MantenimientoAutos_JH.docx
+++ b/ERS/ERS_MantenimientoAutos_JH.docx
@@ -61,7 +61,7 @@
                     </pic:cNvPicPr>
                   </pic:nvPicPr>
                   <pic:blipFill>
-                    <a:blip r:embed="rId7">
+                    <a:blip r:embed="rId8">
                       <a:extLst>
                         <a:ext uri="{28A0092B-C50C-407E-A947-70E740481C1C}">
                           <a14:useLocalDpi xmlns:a14="http://schemas.microsoft.com/office/drawing/2010/main" val="0"/>
@@ -234,7 +234,16 @@
           <w:sz w:val="24"/>
           <w:szCs w:val="24"/>
         </w:rPr>
-        <w:t>DE GESTIÓN DE UN LOCAL DE MANTENIMIENTO DE VEHÍCULOS - MV</w:t>
+        <w:t>DE GESTIÓN DE UN LOCAL DE</w:t>
+      </w:r>
+      <w:r>
+        <w:rPr>
+          <w:rFonts w:asciiTheme="minorHAnsi" w:eastAsia="LiberationSans" w:hAnsiTheme="minorHAnsi" w:cstheme="minorHAnsi"/>
+          <w:color w:val="auto"/>
+          <w:sz w:val="24"/>
+          <w:szCs w:val="24"/>
+        </w:rPr>
+        <w:t xml:space="preserve"> MANTENIMIENTO DE VEHÍCULOS</w:t>
       </w:r>
     </w:p>
     <w:p>
@@ -1894,7 +1903,7 @@
           <w:sz w:val="20"/>
           <w:szCs w:val="20"/>
         </w:rPr>
-        <w:t xml:space="preserve"> esta apuntado a que lo usen los</w:t>
+        <w:t xml:space="preserve"> esta apuntado a que lo usen un administrador </w:t>
       </w:r>
       <w:r>
         <w:rPr>
@@ -1902,23 +1911,7 @@
           <w:sz w:val="20"/>
           <w:szCs w:val="20"/>
         </w:rPr>
-        <w:t xml:space="preserve"> </w:t>
-      </w:r>
-      <w:r>
-        <w:rPr>
-          <w:rFonts w:ascii="Arial" w:hAnsi="Arial" w:cs="Arial"/>
-          <w:sz w:val="20"/>
-          <w:szCs w:val="20"/>
-        </w:rPr>
-        <w:t>asesores</w:t>
-      </w:r>
-      <w:r>
-        <w:rPr>
-          <w:rFonts w:ascii="Arial" w:hAnsi="Arial" w:cs="Arial"/>
-          <w:sz w:val="20"/>
-          <w:szCs w:val="20"/>
-        </w:rPr>
-        <w:t xml:space="preserve"> del </w:t>
+        <w:t xml:space="preserve">del </w:t>
       </w:r>
       <w:r>
         <w:rPr>
@@ -1984,24 +1977,6 @@
           <w:szCs w:val="24"/>
         </w:rPr>
         <w:t xml:space="preserve">SISTEMA </w:t>
-      </w:r>
-      <w:r>
-        <w:rPr>
-          <w:rFonts w:asciiTheme="minorHAnsi" w:eastAsia="LiberationSans" w:hAnsiTheme="minorHAnsi" w:cstheme="minorHAnsi"/>
-          <w:color w:val="auto"/>
-          <w:sz w:val="24"/>
-          <w:szCs w:val="24"/>
-        </w:rPr>
-        <w:t xml:space="preserve">DE GESTIÓN DE UN LOCAL DE MANTENIMIENTO DE VEHÍCULOS </w:t>
-      </w:r>
-      <w:r>
-        <w:rPr>
-          <w:rFonts w:asciiTheme="minorHAnsi" w:eastAsia="LiberationSans" w:hAnsiTheme="minorHAnsi" w:cstheme="minorHAnsi"/>
-          <w:color w:val="auto"/>
-          <w:sz w:val="24"/>
-          <w:szCs w:val="24"/>
-        </w:rPr>
-        <w:t xml:space="preserve">- </w:t>
       </w:r>
       <w:r>
         <w:rPr>
@@ -2127,7 +2102,13 @@
         <w:rPr>
           <w:rFonts w:asciiTheme="minorHAnsi" w:hAnsiTheme="minorHAnsi" w:cstheme="minorHAnsi"/>
         </w:rPr>
-        <w:t>Mas eficiencia al reservar turnos.</w:t>
+        <w:t>Baja las chances de error humano al calcular el costo del mantenimiento</w:t>
+      </w:r>
+      <w:r>
+        <w:rPr>
+          <w:rFonts w:asciiTheme="minorHAnsi" w:hAnsiTheme="minorHAnsi" w:cstheme="minorHAnsi"/>
+        </w:rPr>
+        <w:t>.</w:t>
       </w:r>
     </w:p>
     <w:p>
@@ -2141,7 +2122,61 @@
         <w:rPr>
           <w:rFonts w:asciiTheme="minorHAnsi" w:hAnsiTheme="minorHAnsi" w:cstheme="minorHAnsi"/>
         </w:rPr>
-        <w:t>Este sistema debera estar preparado para crear una boleta de reservacion con los datos de la fecha, el cliente, el asesor y el vehículo, para el vehículo se tendra en cuenta la marca, el modelo, detalles físicos y el problema.</w:t>
+        <w:t>Este sistema debera estar preparado para crear una boleta de reservaci</w:t>
+      </w:r>
+      <w:r>
+        <w:rPr>
+          <w:rFonts w:asciiTheme="minorHAnsi" w:hAnsiTheme="minorHAnsi" w:cstheme="minorHAnsi"/>
+        </w:rPr>
+        <w:t>on con los datos de la fecha, la cedula del</w:t>
+      </w:r>
+      <w:r>
+        <w:rPr>
+          <w:rFonts w:asciiTheme="minorHAnsi" w:hAnsiTheme="minorHAnsi" w:cstheme="minorHAnsi"/>
+        </w:rPr>
+        <w:t xml:space="preserve"> cliente,</w:t>
+      </w:r>
+      <w:r>
+        <w:rPr>
+          <w:rFonts w:asciiTheme="minorHAnsi" w:hAnsiTheme="minorHAnsi" w:cstheme="minorHAnsi"/>
+        </w:rPr>
+        <w:t xml:space="preserve"> </w:t>
+      </w:r>
+      <w:r>
+        <w:rPr>
+          <w:rFonts w:asciiTheme="minorHAnsi" w:hAnsiTheme="minorHAnsi" w:cstheme="minorHAnsi"/>
+        </w:rPr>
+        <w:t>la cedula del</w:t>
+      </w:r>
+      <w:r>
+        <w:rPr>
+          <w:rFonts w:asciiTheme="minorHAnsi" w:hAnsiTheme="minorHAnsi" w:cstheme="minorHAnsi"/>
+        </w:rPr>
+        <w:t xml:space="preserve"> asesor y el vehículo, para el vehículo se tendr</w:t>
+      </w:r>
+      <w:r>
+        <w:rPr>
+          <w:rFonts w:asciiTheme="minorHAnsi" w:hAnsiTheme="minorHAnsi" w:cstheme="minorHAnsi"/>
+        </w:rPr>
+        <w:t>a en cuenta la marca, el modelo y la chapa</w:t>
+      </w:r>
+      <w:r>
+        <w:rPr>
+          <w:rFonts w:asciiTheme="minorHAnsi" w:hAnsiTheme="minorHAnsi" w:cstheme="minorHAnsi"/>
+        </w:rPr>
+        <w:t xml:space="preserve"> y para los respuestos se tendra en cuenta el tipo (el programa dará opciones de tipo), el costo (en el caso que el administrado halla elegido el tipo “Otro” se sumara al costo una cantidad adicional de Gs30.000) y </w:t>
+      </w:r>
+      <w:r>
+        <w:rPr>
+          <w:rFonts w:asciiTheme="minorHAnsi" w:hAnsiTheme="minorHAnsi" w:cstheme="minorHAnsi"/>
+        </w:rPr>
+        <w:t>la marca</w:t>
+      </w:r>
+      <w:r>
+        <w:rPr>
+          <w:rFonts w:asciiTheme="minorHAnsi" w:hAnsiTheme="minorHAnsi" w:cstheme="minorHAnsi"/>
+        </w:rPr>
+        <w:t>.</w:t>
       </w:r>
     </w:p>
     <w:p>
@@ -2181,7 +2216,7 @@
     <w:tbl>
       <w:tblPr>
         <w:tblW w:w="0" w:type="auto"/>
-        <w:tblInd w:w="10" w:type="dxa"/>
+        <w:tblInd w:w="-292" w:type="dxa"/>
         <w:tblLayout w:type="fixed"/>
         <w:tblCellMar>
           <w:left w:w="10" w:type="dxa"/>
@@ -2190,13 +2225,13 @@
         <w:tblLook w:val="0000" w:firstRow="0" w:lastRow="0" w:firstColumn="0" w:lastColumn="0" w:noHBand="0" w:noVBand="0"/>
       </w:tblPr>
       <w:tblGrid>
-        <w:gridCol w:w="1305"/>
+        <w:gridCol w:w="1607"/>
         <w:gridCol w:w="5114"/>
       </w:tblGrid>
       <w:tr>
         <w:tc>
           <w:tcPr>
-            <w:tcW w:w="1305" w:type="dxa"/>
+            <w:tcW w:w="1607" w:type="dxa"/>
             <w:tcBorders>
               <w:top w:val="double" w:sz="2" w:space="0" w:color="000080"/>
               <w:left w:val="double" w:sz="2" w:space="0" w:color="000080"/>
@@ -2268,7 +2303,7 @@
       <w:tr>
         <w:tc>
           <w:tcPr>
-            <w:tcW w:w="1305" w:type="dxa"/>
+            <w:tcW w:w="1607" w:type="dxa"/>
             <w:tcBorders>
               <w:top w:val="double" w:sz="2" w:space="0" w:color="000080"/>
               <w:left w:val="double" w:sz="2" w:space="0" w:color="000080"/>
@@ -2331,7 +2366,7 @@
       <w:tr>
         <w:tc>
           <w:tcPr>
-            <w:tcW w:w="1305" w:type="dxa"/>
+            <w:tcW w:w="1607" w:type="dxa"/>
             <w:tcBorders>
               <w:top w:val="double" w:sz="2" w:space="0" w:color="000080"/>
               <w:left w:val="double" w:sz="2" w:space="0" w:color="000080"/>
@@ -2386,7 +2421,7 @@
       <w:tr>
         <w:tc>
           <w:tcPr>
-            <w:tcW w:w="1305" w:type="dxa"/>
+            <w:tcW w:w="1607" w:type="dxa"/>
             <w:tcBorders>
               <w:left w:val="double" w:sz="2" w:space="0" w:color="000080"/>
               <w:bottom w:val="double" w:sz="2" w:space="0" w:color="000080"/>
@@ -2427,7 +2462,7 @@
                 <w:szCs w:val="20"/>
                 <w:lang w:val="es-ES_tradnl" w:eastAsia="es-VE"/>
               </w:rPr>
-              <w:t>Asesor</w:t>
+              <w:t>Administrador</w:t>
             </w:r>
           </w:p>
         </w:tc>
@@ -2471,7 +2506,7 @@
       <w:tr>
         <w:tc>
           <w:tcPr>
-            <w:tcW w:w="1305" w:type="dxa"/>
+            <w:tcW w:w="1607" w:type="dxa"/>
             <w:tcBorders>
               <w:left w:val="double" w:sz="2" w:space="0" w:color="000080"/>
               <w:bottom w:val="double" w:sz="2" w:space="0" w:color="000080"/>
@@ -2820,7 +2855,15 @@
           <w:lang w:val="es-ES_tradnl"/>
         </w:rPr>
         <w:tab/>
-        <w:t>El software a realizarse en totalmente independiente de otros, la perspectiva que se</w:t>
+        <w:t>El software a realizarse es totalmente independiente</w:t>
+      </w:r>
+      <w:r>
+        <w:rPr>
+          <w:rFonts w:asciiTheme="minorHAnsi" w:hAnsiTheme="minorHAnsi" w:cstheme="minorHAnsi"/>
+          <w:szCs w:val="20"/>
+          <w:lang w:val="es-ES_tradnl"/>
+        </w:rPr>
+        <w:t>, la perspectiva que se</w:t>
       </w:r>
       <w:r>
         <w:rPr>
@@ -2978,7 +3021,7 @@
         <w:t xml:space="preserve">Contar con </w:t>
       </w:r>
       <w:r>
-        <w:t>los datos del cliente, asesor, el vehículo y fecha</w:t>
+        <w:t>los datos del cliente</w:t>
       </w:r>
       <w:r>
         <w:t>.</w:t>
@@ -2996,19 +3039,10 @@
         <w:rPr>
           <w:b/>
         </w:rPr>
-        <w:t>Procesar Problema</w:t>
-      </w:r>
-      <w:r>
-        <w:rPr>
-          <w:b/>
-        </w:rPr>
-        <w:t>:</w:t>
-      </w:r>
-      <w:r>
-        <w:t xml:space="preserve"> Obtener los datos del mantenimiento en general</w:t>
-      </w:r>
-      <w:r>
-        <w:t>.</w:t>
+        <w:t xml:space="preserve">Borrar Cliente: </w:t>
+      </w:r>
+      <w:r>
+        <w:t>Poder borrar a los clientes cuando sea necesario</w:t>
       </w:r>
     </w:p>
     <w:p>
@@ -3023,16 +3057,10 @@
         <w:rPr>
           <w:b/>
         </w:rPr>
-        <w:t>Repuestos</w:t>
-      </w:r>
-      <w:r>
-        <w:rPr>
-          <w:b/>
-        </w:rPr>
-        <w:t xml:space="preserve">: </w:t>
-      </w:r>
-      <w:r>
-        <w:t>Puede ser necesario la utilizacion de repuestos.</w:t>
+        <w:t xml:space="preserve">Listar Clientes: </w:t>
+      </w:r>
+      <w:r>
+        <w:t>Listar todos los clientes activos en el local.</w:t>
       </w:r>
     </w:p>
     <w:p>
@@ -3047,22 +3075,31 @@
         <w:rPr>
           <w:b/>
         </w:rPr>
-        <w:t xml:space="preserve">Calcular Costo: </w:t>
-      </w:r>
-      <w:r>
-        <w:t>Caundo el cliente retire el vehículo se deberá calcular el monto to</w:t>
-      </w:r>
-      <w:r>
-        <w:t>t</w:t>
-      </w:r>
-      <w:r>
-        <w:t xml:space="preserve">al a cobrar </w:t>
-      </w:r>
-      <w:r>
-        <w:t>y una fecha tope de garantía (30</w:t>
-      </w:r>
-      <w:r>
-        <w:t xml:space="preserve"> días).</w:t>
+        <w:t xml:space="preserve">Registrar </w:t>
+      </w:r>
+      <w:r>
+        <w:rPr>
+          <w:b/>
+        </w:rPr>
+        <w:t>Asesor</w:t>
+      </w:r>
+      <w:r>
+        <w:rPr>
+          <w:b/>
+        </w:rPr>
+        <w:t xml:space="preserve">: </w:t>
+      </w:r>
+      <w:r>
+        <w:t xml:space="preserve">Contar con </w:t>
+      </w:r>
+      <w:r>
+        <w:t xml:space="preserve">los datos del </w:t>
+      </w:r>
+      <w:r>
+        <w:t>asesor</w:t>
+      </w:r>
+      <w:r>
+        <w:t>.</w:t>
       </w:r>
     </w:p>
     <w:p>
@@ -3077,10 +3114,10 @@
         <w:rPr>
           <w:b/>
         </w:rPr>
-        <w:t xml:space="preserve">Registrar Empleado: </w:t>
-      </w:r>
-      <w:r>
-        <w:t>Registrar los datos necesarios del empleado.</w:t>
+        <w:t xml:space="preserve">Borrar Asesor: </w:t>
+      </w:r>
+      <w:r>
+        <w:t>Poder borrar a los asesores cuando sea necesario</w:t>
       </w:r>
     </w:p>
     <w:p>
@@ -3095,7 +3132,28 @@
         <w:rPr>
           <w:b/>
         </w:rPr>
-        <w:t>Crear Solicitud:</w:t>
+        <w:t>Listar Asesor</w:t>
+      </w:r>
+      <w:r>
+        <w:rPr>
+          <w:b/>
+        </w:rPr>
+        <w:t>es</w:t>
+      </w:r>
+      <w:r>
+        <w:rPr>
+          <w:b/>
+        </w:rPr>
+        <w:t xml:space="preserve">: </w:t>
+      </w:r>
+      <w:r>
+        <w:t xml:space="preserve">Listar todos los </w:t>
+      </w:r>
+      <w:r>
+        <w:t>asesores</w:t>
+      </w:r>
+      <w:r>
+        <w:t xml:space="preserve"> activos en el local.</w:t>
       </w:r>
     </w:p>
     <w:p>
@@ -3110,7 +3168,19 @@
         <w:rPr>
           <w:b/>
         </w:rPr>
-        <w:t>Agregar Respuesto:</w:t>
+        <w:t xml:space="preserve">Calcular Costo: </w:t>
+      </w:r>
+      <w:r>
+        <w:t>Cua</w:t>
+      </w:r>
+      <w:r>
+        <w:t>ndo el cliente retire el vehículo se deberá calcular el monto to</w:t>
+      </w:r>
+      <w:r>
+        <w:t>t</w:t>
+      </w:r>
+      <w:r>
+        <w:t>al a cobrar.</w:t>
       </w:r>
     </w:p>
     <w:p>
@@ -3125,7 +3195,16 @@
         <w:rPr>
           <w:b/>
         </w:rPr>
-        <w:t>Borrar Solicitud:</w:t>
+        <w:t>Crear Solicitud:</w:t>
+      </w:r>
+      <w:r>
+        <w:rPr>
+          <w:b/>
+        </w:rPr>
+        <w:t xml:space="preserve"> </w:t>
+      </w:r>
+      <w:r>
+        <w:t>Se creará una solicitud con la fecha, el cliente, asesor, vehiculo y los respuestos si los lleva.</w:t>
       </w:r>
     </w:p>
     <w:p>
@@ -3140,10 +3219,47 @@
         <w:rPr>
           <w:b/>
         </w:rPr>
+        <w:t>Dar de baja la</w:t>
+      </w:r>
+      <w:r>
+        <w:rPr>
+          <w:b/>
+        </w:rPr>
+        <w:t xml:space="preserve"> Solicitud:</w:t>
+      </w:r>
+      <w:r>
+        <w:rPr>
+          <w:b/>
+        </w:rPr>
+        <w:t xml:space="preserve"> </w:t>
+      </w:r>
+      <w:r>
+        <w:t>Se dara de baja haciendo que la solicitud pase a ser atendida</w:t>
+      </w:r>
+    </w:p>
+    <w:p>
+      <w:pPr>
+        <w:pStyle w:val="Prrafodelista"/>
+        <w:numPr>
+          <w:ilvl w:val="0"/>
+          <w:numId w:val="12"/>
+        </w:numPr>
+      </w:pPr>
+      <w:r>
+        <w:rPr>
+          <w:b/>
+        </w:rPr>
         <w:t>Listar Solicitudes Pendientes y/o Atendidas:</w:t>
       </w:r>
-      <w:bookmarkStart w:id="10" w:name="_GoBack"/>
-      <w:bookmarkEnd w:id="10"/>
+      <w:r>
+        <w:rPr>
+          <w:b/>
+        </w:rPr>
+        <w:t xml:space="preserve"> </w:t>
+      </w:r>
+      <w:r>
+        <w:t>Se podra listar las solicitudes por separado</w:t>
+      </w:r>
     </w:p>
     <w:p>
       <w:pPr>
@@ -3385,10 +3501,12 @@
         <w:pStyle w:val="Ttulo3"/>
         <w:ind w:left="-5"/>
       </w:pPr>
-      <w:bookmarkStart w:id="11" w:name="_Toc526095831"/>
+      <w:bookmarkStart w:id="10" w:name="_Toc526095831"/>
       <w:r>
         <w:t>2.4. Restricciones</w:t>
       </w:r>
+      <w:bookmarkStart w:id="11" w:name="_GoBack"/>
+      <w:bookmarkEnd w:id="10"/>
       <w:bookmarkEnd w:id="11"/>
     </w:p>
     <w:p>
@@ -4719,7 +4837,7 @@
       </w:pPr>
     </w:p>
     <w:sectPr>
-      <w:footerReference w:type="default" r:id="rId8"/>
+      <w:footerReference w:type="default" r:id="rId9"/>
       <w:pgSz w:w="12240" w:h="15840"/>
       <w:pgMar w:top="1368" w:right="1525" w:bottom="1413" w:left="1701" w:header="720" w:footer="720" w:gutter="0"/>
       <w:cols w:space="720"/>
@@ -4784,7 +4902,7 @@
             <w:noProof/>
             <w:lang w:val="es-ES"/>
           </w:rPr>
-          <w:t>5</w:t>
+          <w:t>7</w:t>
         </w:r>
         <w:r>
           <w:fldChar w:fldCharType="end"/>
@@ -7184,4 +7302,16 @@
     </a:ext>
   </a:extLst>
 </a:theme>
+</file>
+
+<file path=customXml/item1.xml><?xml version="1.0" encoding="utf-8"?>
+<b:Sources xmlns:b="http://schemas.openxmlformats.org/officeDocument/2006/bibliography" xmlns="http://schemas.openxmlformats.org/officeDocument/2006/bibliography" SelectedStyle="\APASixthEditionOfficeOnline.xsl" StyleName="APA" Version="6"/>
+</file>
+
+<file path=customXml/itemProps1.xml><?xml version="1.0" encoding="utf-8"?>
+<ds:datastoreItem xmlns:ds="http://schemas.openxmlformats.org/officeDocument/2006/customXml" ds:itemID="{6F2BD2CC-B1A5-4C17-B8F9-B941BDF8B6DA}">
+  <ds:schemaRefs>
+    <ds:schemaRef ds:uri="http://schemas.openxmlformats.org/officeDocument/2006/bibliography"/>
+  </ds:schemaRefs>
+</ds:datastoreItem>
 </file>
</xml_diff>